<commit_message>
maven finished. only editing left
</commit_message>
<xml_diff>
--- a/NIR1/NIR1.docx
+++ b/NIR1/NIR1.docx
@@ -5952,84 +5952,158 @@
     <w:p>
       <w:pPr>
         <w:rPr>
-          <w:lang w:val="ru-RU"/>
-        </w:rPr>
-      </w:pPr>
-      <w:proofErr w:type="spellStart"/>
-      <w:r>
+          <w:sz w:val="28"/>
+          <w:szCs w:val="28"/>
+          <w:lang w:val="ru-RU"/>
+        </w:rPr>
+      </w:pPr>
+      <w:proofErr w:type="spellStart"/>
+      <w:r>
+        <w:rPr>
+          <w:sz w:val="28"/>
+          <w:szCs w:val="28"/>
+        </w:rPr>
         <w:t>NuGet</w:t>
       </w:r>
       <w:proofErr w:type="spellEnd"/>
       <w:r>
+        <w:rPr>
+          <w:sz w:val="28"/>
+          <w:szCs w:val="28"/>
+        </w:rPr>
         <w:t xml:space="preserve"> – </w:t>
       </w:r>
       <w:proofErr w:type="spellStart"/>
       <w:r>
+        <w:rPr>
+          <w:sz w:val="28"/>
+          <w:szCs w:val="28"/>
+        </w:rPr>
         <w:t>пакетный</w:t>
       </w:r>
       <w:proofErr w:type="spellEnd"/>
       <w:r>
-        <w:t xml:space="preserve"> </w:t>
-      </w:r>
-      <w:proofErr w:type="spellStart"/>
-      <w:r>
+        <w:rPr>
+          <w:sz w:val="28"/>
+          <w:szCs w:val="28"/>
+        </w:rPr>
+        <w:t xml:space="preserve"> </w:t>
+      </w:r>
+      <w:proofErr w:type="spellStart"/>
+      <w:r>
+        <w:rPr>
+          <w:sz w:val="28"/>
+          <w:szCs w:val="28"/>
+        </w:rPr>
         <w:t>менеджер</w:t>
       </w:r>
       <w:proofErr w:type="spellEnd"/>
       <w:r>
-        <w:t xml:space="preserve"> </w:t>
-      </w:r>
-      <w:proofErr w:type="spellStart"/>
-      <w:r>
+        <w:rPr>
+          <w:sz w:val="28"/>
+          <w:szCs w:val="28"/>
+        </w:rPr>
+        <w:t xml:space="preserve"> </w:t>
+      </w:r>
+      <w:proofErr w:type="spellStart"/>
+      <w:r>
+        <w:rPr>
+          <w:sz w:val="28"/>
+          <w:szCs w:val="28"/>
+        </w:rPr>
         <w:t>для</w:t>
       </w:r>
       <w:proofErr w:type="spellEnd"/>
       <w:r>
-        <w:t xml:space="preserve"> </w:t>
-      </w:r>
-      <w:proofErr w:type="spellStart"/>
-      <w:r>
+        <w:rPr>
+          <w:sz w:val="28"/>
+          <w:szCs w:val="28"/>
+        </w:rPr>
+        <w:t xml:space="preserve"> </w:t>
+      </w:r>
+      <w:proofErr w:type="spellStart"/>
+      <w:r>
+        <w:rPr>
+          <w:sz w:val="28"/>
+          <w:szCs w:val="28"/>
+        </w:rPr>
         <w:t>разработки</w:t>
       </w:r>
       <w:proofErr w:type="spellEnd"/>
       <w:r>
-        <w:t xml:space="preserve"> </w:t>
-      </w:r>
-      <w:proofErr w:type="spellStart"/>
-      <w:r>
+        <w:rPr>
+          <w:sz w:val="28"/>
+          <w:szCs w:val="28"/>
+        </w:rPr>
+        <w:t xml:space="preserve"> </w:t>
+      </w:r>
+      <w:proofErr w:type="spellStart"/>
+      <w:r>
+        <w:rPr>
+          <w:sz w:val="28"/>
+          <w:szCs w:val="28"/>
+        </w:rPr>
         <w:t>на</w:t>
       </w:r>
       <w:proofErr w:type="spellEnd"/>
       <w:r>
-        <w:t xml:space="preserve"> </w:t>
-      </w:r>
-      <w:proofErr w:type="spellStart"/>
-      <w:r>
+        <w:rPr>
+          <w:sz w:val="28"/>
+          <w:szCs w:val="28"/>
+        </w:rPr>
+        <w:t xml:space="preserve"> </w:t>
+      </w:r>
+      <w:proofErr w:type="spellStart"/>
+      <w:r>
+        <w:rPr>
+          <w:sz w:val="28"/>
+          <w:szCs w:val="28"/>
+        </w:rPr>
         <w:t>платформе</w:t>
       </w:r>
       <w:proofErr w:type="spellEnd"/>
       <w:r>
+        <w:rPr>
+          <w:sz w:val="28"/>
+          <w:szCs w:val="28"/>
+        </w:rPr>
         <w:t xml:space="preserve"> Microsoft </w:t>
       </w:r>
       <w:r>
         <w:rPr>
+          <w:sz w:val="28"/>
+          <w:szCs w:val="28"/>
           <w:lang w:val="ru-RU"/>
         </w:rPr>
         <w:t xml:space="preserve">включая </w:t>
       </w:r>
       <w:r>
+        <w:rPr>
+          <w:sz w:val="28"/>
+          <w:szCs w:val="28"/>
+        </w:rPr>
         <w:t xml:space="preserve">.NET. </w:t>
       </w:r>
       <w:proofErr w:type="spellStart"/>
       <w:r>
+        <w:rPr>
+          <w:sz w:val="28"/>
+          <w:szCs w:val="28"/>
+        </w:rPr>
         <w:t>NuGet</w:t>
       </w:r>
       <w:proofErr w:type="spellEnd"/>
       <w:r>
+        <w:rPr>
+          <w:sz w:val="28"/>
+          <w:szCs w:val="28"/>
+        </w:rPr>
         <w:t xml:space="preserve"> client tools </w:t>
       </w:r>
       <w:r>
         <w:rPr>
+          <w:sz w:val="28"/>
+          <w:szCs w:val="28"/>
           <w:lang w:val="ru-RU"/>
         </w:rPr>
         <w:t xml:space="preserve">предоставляют возможность создавать и использовать </w:t>
@@ -6037,6 +6111,8 @@
       <w:proofErr w:type="spellStart"/>
       <w:r>
         <w:rPr>
+          <w:sz w:val="28"/>
+          <w:szCs w:val="28"/>
           <w:lang w:val="ru-RU"/>
         </w:rPr>
         <w:t>кастомные</w:t>
@@ -6044,24 +6120,40 @@
       <w:proofErr w:type="spellEnd"/>
       <w:r>
         <w:rPr>
+          <w:sz w:val="28"/>
+          <w:szCs w:val="28"/>
           <w:lang w:val="ru-RU"/>
         </w:rPr>
         <w:t xml:space="preserve"> пакеты. </w:t>
       </w:r>
       <w:proofErr w:type="spellStart"/>
       <w:r>
+        <w:rPr>
+          <w:sz w:val="28"/>
+          <w:szCs w:val="28"/>
+        </w:rPr>
         <w:t>NuGet</w:t>
       </w:r>
       <w:proofErr w:type="spellEnd"/>
       <w:r>
+        <w:rPr>
+          <w:sz w:val="28"/>
+          <w:szCs w:val="28"/>
+        </w:rPr>
         <w:t xml:space="preserve"> </w:t>
       </w:r>
       <w:proofErr w:type="gramStart"/>
       <w:r>
+        <w:rPr>
+          <w:sz w:val="28"/>
+          <w:szCs w:val="28"/>
+        </w:rPr>
         <w:t xml:space="preserve">Gallery  </w:t>
       </w:r>
       <w:r>
         <w:rPr>
+          <w:sz w:val="28"/>
+          <w:szCs w:val="28"/>
           <w:lang w:val="ru-RU"/>
         </w:rPr>
         <w:t>это</w:t>
@@ -6069,6 +6161,8 @@
       <w:proofErr w:type="gramEnd"/>
       <w:r>
         <w:rPr>
+          <w:sz w:val="28"/>
+          <w:szCs w:val="28"/>
           <w:lang w:val="ru-RU"/>
         </w:rPr>
         <w:t xml:space="preserve"> центральный </w:t>
@@ -6076,6 +6170,8 @@
       <w:proofErr w:type="spellStart"/>
       <w:r>
         <w:rPr>
+          <w:sz w:val="28"/>
+          <w:szCs w:val="28"/>
           <w:lang w:val="ru-RU"/>
         </w:rPr>
         <w:t>репозиторий</w:t>
@@ -6083,6 +6179,8 @@
       <w:proofErr w:type="spellEnd"/>
       <w:r>
         <w:rPr>
+          <w:sz w:val="28"/>
+          <w:szCs w:val="28"/>
           <w:lang w:val="ru-RU"/>
         </w:rPr>
         <w:t xml:space="preserve"> пакетов используемый всеми, кто использует или создает пакеты.</w:t>
@@ -6092,9 +6190,6 @@
     <w:p>
       <w:pPr>
         <w:pStyle w:val="Heading2"/>
-        <w:rPr>
-          <w:lang w:val="ru-RU"/>
-        </w:rPr>
       </w:pPr>
       <w:proofErr w:type="spellStart"/>
       <w:r>
@@ -6137,168 +6232,278 @@
         <w:t>?</w:t>
       </w:r>
     </w:p>
-    <w:p>
-      <w:r>
-        <w:rPr>
+    <w:p/>
+    <w:p>
+      <w:pPr>
+        <w:rPr>
+          <w:sz w:val="28"/>
+          <w:szCs w:val="28"/>
+        </w:rPr>
+      </w:pPr>
+      <w:r>
+        <w:rPr>
+          <w:sz w:val="28"/>
+          <w:szCs w:val="28"/>
           <w:lang w:val="ru-RU"/>
         </w:rPr>
         <w:t xml:space="preserve">Пакеты в </w:t>
       </w:r>
       <w:proofErr w:type="spellStart"/>
       <w:r>
+        <w:rPr>
+          <w:sz w:val="28"/>
+          <w:szCs w:val="28"/>
+        </w:rPr>
         <w:t>NuGet</w:t>
       </w:r>
       <w:proofErr w:type="spellEnd"/>
       <w:r>
-        <w:t xml:space="preserve"> </w:t>
-      </w:r>
-      <w:r>
-        <w:rPr>
+        <w:rPr>
+          <w:sz w:val="28"/>
+          <w:szCs w:val="28"/>
+        </w:rPr>
+        <w:t xml:space="preserve"> </w:t>
+      </w:r>
+      <w:r>
+        <w:rPr>
+          <w:sz w:val="28"/>
+          <w:szCs w:val="28"/>
           <w:lang w:val="ru-RU"/>
         </w:rPr>
         <w:t xml:space="preserve">представляют из себя </w:t>
       </w:r>
       <w:r>
         <w:rPr>
+          <w:sz w:val="28"/>
+          <w:szCs w:val="28"/>
           <w:lang w:val="ru-RU"/>
         </w:rPr>
         <w:t xml:space="preserve">пару файлов: </w:t>
       </w:r>
       <w:r>
+        <w:rPr>
+          <w:sz w:val="28"/>
+          <w:szCs w:val="28"/>
+        </w:rPr>
         <w:t>.</w:t>
       </w:r>
       <w:proofErr w:type="spellStart"/>
       <w:r>
+        <w:rPr>
+          <w:sz w:val="28"/>
+          <w:szCs w:val="28"/>
+        </w:rPr>
         <w:t>nuspec</w:t>
       </w:r>
       <w:proofErr w:type="spellEnd"/>
       <w:r>
-        <w:t xml:space="preserve"> </w:t>
-      </w:r>
-      <w:r>
-        <w:rPr>
+        <w:rPr>
+          <w:sz w:val="28"/>
+          <w:szCs w:val="28"/>
+        </w:rPr>
+        <w:t xml:space="preserve"> </w:t>
+      </w:r>
+      <w:r>
+        <w:rPr>
+          <w:sz w:val="28"/>
+          <w:szCs w:val="28"/>
           <w:lang w:val="ru-RU"/>
         </w:rPr>
         <w:t xml:space="preserve">и </w:t>
       </w:r>
       <w:r>
+        <w:rPr>
+          <w:sz w:val="28"/>
+          <w:szCs w:val="28"/>
+        </w:rPr>
         <w:t>.</w:t>
       </w:r>
       <w:proofErr w:type="spellStart"/>
       <w:r>
+        <w:rPr>
+          <w:sz w:val="28"/>
+          <w:szCs w:val="28"/>
+        </w:rPr>
         <w:t>nupkg</w:t>
       </w:r>
       <w:proofErr w:type="spellEnd"/>
       <w:r>
+        <w:rPr>
+          <w:sz w:val="28"/>
+          <w:szCs w:val="28"/>
+        </w:rPr>
         <w:t>.</w:t>
       </w:r>
     </w:p>
-    <w:p/>
-    <w:p>
-      <w:pPr>
-        <w:rPr>
-          <w:lang w:val="ru-RU"/>
-        </w:rPr>
-      </w:pPr>
-      <w:proofErr w:type="spellStart"/>
-      <w:r>
+    <w:p>
+      <w:pPr>
+        <w:rPr>
+          <w:sz w:val="28"/>
+          <w:szCs w:val="28"/>
+        </w:rPr>
+      </w:pPr>
+    </w:p>
+    <w:p>
+      <w:pPr>
+        <w:rPr>
+          <w:sz w:val="28"/>
+          <w:szCs w:val="28"/>
+          <w:lang w:val="ru-RU"/>
+        </w:rPr>
+      </w:pPr>
+      <w:proofErr w:type="spellStart"/>
+      <w:r>
+        <w:rPr>
+          <w:sz w:val="28"/>
+          <w:szCs w:val="28"/>
+        </w:rPr>
         <w:t>Nuspec</w:t>
       </w:r>
       <w:proofErr w:type="spellEnd"/>
       <w:r>
-        <w:t xml:space="preserve"> </w:t>
-      </w:r>
-      <w:r>
-        <w:rPr>
+        <w:rPr>
+          <w:sz w:val="28"/>
+          <w:szCs w:val="28"/>
+        </w:rPr>
+        <w:t xml:space="preserve"> </w:t>
+      </w:r>
+      <w:r>
+        <w:rPr>
+          <w:sz w:val="28"/>
+          <w:szCs w:val="28"/>
           <w:lang w:val="ru-RU"/>
         </w:rPr>
         <w:t xml:space="preserve">это </w:t>
       </w:r>
       <w:r>
+        <w:rPr>
+          <w:sz w:val="28"/>
+          <w:szCs w:val="28"/>
+        </w:rPr>
         <w:t>xml-</w:t>
       </w:r>
       <w:r>
         <w:rPr>
+          <w:sz w:val="28"/>
+          <w:szCs w:val="28"/>
           <w:lang w:val="ru-RU"/>
         </w:rPr>
         <w:t xml:space="preserve">манифест </w:t>
       </w:r>
       <w:r>
         <w:rPr>
+          <w:sz w:val="28"/>
+          <w:szCs w:val="28"/>
           <w:lang w:val="ru-RU"/>
         </w:rPr>
         <w:t>файл, который описывает со</w:t>
       </w:r>
       <w:r>
         <w:rPr>
+          <w:sz w:val="28"/>
+          <w:szCs w:val="28"/>
           <w:lang w:val="ru-RU"/>
         </w:rPr>
         <w:t>д</w:t>
       </w:r>
       <w:r>
         <w:rPr>
+          <w:sz w:val="28"/>
+          <w:szCs w:val="28"/>
           <w:lang w:val="ru-RU"/>
         </w:rPr>
         <w:t>ержа</w:t>
       </w:r>
       <w:r>
         <w:rPr>
+          <w:sz w:val="28"/>
+          <w:szCs w:val="28"/>
           <w:lang w:val="ru-RU"/>
         </w:rPr>
         <w:t xml:space="preserve">ние пакета и </w:t>
       </w:r>
       <w:r>
+        <w:rPr>
+          <w:sz w:val="28"/>
+          <w:szCs w:val="28"/>
+        </w:rPr>
         <w:t>**</w:t>
       </w:r>
       <w:r>
         <w:rPr>
+          <w:sz w:val="28"/>
+          <w:szCs w:val="28"/>
           <w:lang w:val="ru-RU"/>
         </w:rPr>
         <w:t xml:space="preserve"> процесс создания </w:t>
       </w:r>
       <w:proofErr w:type="spellStart"/>
       <w:r>
+        <w:rPr>
+          <w:sz w:val="28"/>
+          <w:szCs w:val="28"/>
+        </w:rPr>
         <w:t>NuGet</w:t>
       </w:r>
       <w:proofErr w:type="spellEnd"/>
       <w:r>
-        <w:t xml:space="preserve"> </w:t>
-      </w:r>
-      <w:r>
-        <w:rPr>
+        <w:rPr>
+          <w:sz w:val="28"/>
+          <w:szCs w:val="28"/>
+        </w:rPr>
+        <w:t xml:space="preserve"> </w:t>
+      </w:r>
+      <w:r>
+        <w:rPr>
+          <w:sz w:val="28"/>
+          <w:szCs w:val="28"/>
           <w:lang w:val="ru-RU"/>
         </w:rPr>
         <w:t xml:space="preserve">пакета. </w:t>
       </w:r>
       <w:r>
         <w:rPr>
+          <w:sz w:val="28"/>
+          <w:szCs w:val="28"/>
           <w:lang w:val="ru-RU"/>
         </w:rPr>
         <w:t xml:space="preserve">Как минимум, манифест включает в себя </w:t>
       </w:r>
       <w:r>
         <w:rPr>
+          <w:sz w:val="28"/>
+          <w:szCs w:val="28"/>
           <w:lang w:val="ru-RU"/>
         </w:rPr>
         <w:t>идентификатор пакета</w:t>
       </w:r>
       <w:r>
         <w:rPr>
+          <w:sz w:val="28"/>
+          <w:szCs w:val="28"/>
           <w:lang w:val="ru-RU"/>
         </w:rPr>
         <w:t xml:space="preserve">, номер версии, название, которое отображается в Галерее, автор и владелец информации и длинное описание. Он также может содержать описание релиза, информация о копирайте, </w:t>
       </w:r>
       <w:r>
         <w:rPr>
+          <w:sz w:val="28"/>
+          <w:szCs w:val="28"/>
           <w:lang w:val="ru-RU"/>
         </w:rPr>
         <w:t xml:space="preserve">короткое описание для Менеджера Пакетов в </w:t>
       </w:r>
       <w:r>
+        <w:rPr>
+          <w:sz w:val="28"/>
+          <w:szCs w:val="28"/>
+        </w:rPr>
         <w:t xml:space="preserve">Visual Studio, </w:t>
       </w:r>
       <w:r>
         <w:rPr>
+          <w:sz w:val="28"/>
+          <w:szCs w:val="28"/>
           <w:lang w:val="ru-RU"/>
         </w:rPr>
         <w:t>локальный идентификатор, адрес домашней страницы и адрес лицензии, ссылка на иконку, список зависимостей и ссылок, тэги, которые помогаю поиску в Галерее и другие.</w:t>
@@ -6307,6 +6512,8 @@
     <w:p>
       <w:pPr>
         <w:rPr>
+          <w:sz w:val="28"/>
+          <w:szCs w:val="28"/>
           <w:lang w:val="ru-RU"/>
         </w:rPr>
       </w:pPr>
@@ -6315,35 +6522,55 @@
       <w:pPr>
         <w:rPr>
           <w:b/>
-          <w:lang w:val="ru-RU"/>
-        </w:rPr>
-      </w:pPr>
-      <w:r>
-        <w:rPr>
+          <w:sz w:val="28"/>
+          <w:szCs w:val="28"/>
+          <w:lang w:val="ru-RU"/>
+        </w:rPr>
+      </w:pPr>
+      <w:r>
+        <w:rPr>
+          <w:sz w:val="28"/>
+          <w:szCs w:val="28"/>
           <w:lang w:val="ru-RU"/>
         </w:rPr>
         <w:t xml:space="preserve">Начиная с </w:t>
       </w:r>
       <w:proofErr w:type="spellStart"/>
       <w:r>
+        <w:rPr>
+          <w:sz w:val="28"/>
+          <w:szCs w:val="28"/>
+        </w:rPr>
         <w:t>NuGet</w:t>
       </w:r>
       <w:proofErr w:type="spellEnd"/>
       <w:r>
-        <w:t xml:space="preserve"> </w:t>
-      </w:r>
-      <w:r>
-        <w:rPr>
+        <w:rPr>
+          <w:sz w:val="28"/>
+          <w:szCs w:val="28"/>
+        </w:rPr>
+        <w:t xml:space="preserve"> </w:t>
+      </w:r>
+      <w:r>
+        <w:rPr>
+          <w:sz w:val="28"/>
+          <w:szCs w:val="28"/>
           <w:lang w:val="ru-RU"/>
         </w:rPr>
         <w:t xml:space="preserve">3.5, пакеты могут быть отмечены специфическим типом для идентификации использования пакета. Пакеты не отмеченные никаким типом, включая все пакеты более ранних версий, отмечаются как пакеты </w:t>
       </w:r>
       <w:r>
+        <w:rPr>
+          <w:sz w:val="28"/>
+          <w:szCs w:val="28"/>
+        </w:rPr>
         <w:t>“</w:t>
       </w:r>
       <w:r>
         <w:rPr>
           <w:b/>
+          <w:sz w:val="28"/>
+          <w:szCs w:val="28"/>
           <w:lang w:val="ru-RU"/>
         </w:rPr>
         <w:t>Зависимости</w:t>
@@ -6351,12 +6578,16 @@
       <w:r>
         <w:rPr>
           <w:b/>
+          <w:sz w:val="28"/>
+          <w:szCs w:val="28"/>
         </w:rPr>
         <w:t>”</w:t>
       </w:r>
       <w:r>
         <w:rPr>
           <w:b/>
+          <w:sz w:val="28"/>
+          <w:szCs w:val="28"/>
           <w:lang w:val="ru-RU"/>
         </w:rPr>
         <w:t>.</w:t>
@@ -6371,27 +6602,47 @@
         </w:numPr>
         <w:rPr>
           <w:b/>
-        </w:rPr>
-      </w:pPr>
-      <w:proofErr w:type="spellStart"/>
-      <w:r>
+          <w:sz w:val="28"/>
+          <w:szCs w:val="28"/>
+        </w:rPr>
+      </w:pPr>
+      <w:proofErr w:type="spellStart"/>
+      <w:r>
+        <w:rPr>
+          <w:sz w:val="28"/>
+          <w:szCs w:val="28"/>
+        </w:rPr>
         <w:t>Пакеты</w:t>
       </w:r>
       <w:proofErr w:type="spellEnd"/>
       <w:r>
-        <w:t xml:space="preserve"> </w:t>
-      </w:r>
-      <w:proofErr w:type="spellStart"/>
-      <w:r>
+        <w:rPr>
+          <w:sz w:val="28"/>
+          <w:szCs w:val="28"/>
+        </w:rPr>
+        <w:t xml:space="preserve"> </w:t>
+      </w:r>
+      <w:proofErr w:type="spellStart"/>
+      <w:r>
+        <w:rPr>
+          <w:sz w:val="28"/>
+          <w:szCs w:val="28"/>
+        </w:rPr>
         <w:t>типа</w:t>
       </w:r>
       <w:proofErr w:type="spellEnd"/>
       <w:r>
+        <w:rPr>
+          <w:sz w:val="28"/>
+          <w:szCs w:val="28"/>
+        </w:rPr>
         <w:t xml:space="preserve"> </w:t>
       </w:r>
       <w:r>
         <w:rPr>
           <w:b/>
+          <w:sz w:val="28"/>
+          <w:szCs w:val="28"/>
         </w:rPr>
         <w:t>“</w:t>
       </w:r>
@@ -6399,6 +6650,8 @@
       <w:r>
         <w:rPr>
           <w:b/>
+          <w:sz w:val="28"/>
+          <w:szCs w:val="28"/>
         </w:rPr>
         <w:t>Зависимость</w:t>
       </w:r>
@@ -6406,17 +6659,23 @@
       <w:r>
         <w:rPr>
           <w:b/>
+          <w:sz w:val="28"/>
+          <w:szCs w:val="28"/>
         </w:rPr>
         <w:t xml:space="preserve">” </w:t>
       </w:r>
       <w:r>
         <w:rPr>
+          <w:sz w:val="28"/>
+          <w:szCs w:val="28"/>
           <w:lang w:val="ru-RU"/>
         </w:rPr>
         <w:t xml:space="preserve">добавляют </w:t>
       </w:r>
       <w:r>
         <w:rPr>
+          <w:sz w:val="28"/>
+          <w:szCs w:val="28"/>
           <w:lang w:val="ru-RU"/>
         </w:rPr>
         <w:t xml:space="preserve">некоторые возможности на этапе компиляции или во время работы приложения или библиотеки и может быть установлен в проект любого типа (учитывая то, что они совместимы). Пакеты </w:t>
@@ -6425,6 +6684,8 @@
       <w:r>
         <w:rPr>
           <w:b/>
+          <w:sz w:val="28"/>
+          <w:szCs w:val="28"/>
         </w:rPr>
         <w:t>Зависимости</w:t>
       </w:r>
@@ -6432,11 +6693,15 @@
       <w:r>
         <w:rPr>
           <w:b/>
-        </w:rPr>
-        <w:t xml:space="preserve"> </w:t>
-      </w:r>
-      <w:r>
-        <w:rPr>
+          <w:sz w:val="28"/>
+          <w:szCs w:val="28"/>
+        </w:rPr>
+        <w:t xml:space="preserve"> </w:t>
+      </w:r>
+      <w:r>
+        <w:rPr>
+          <w:sz w:val="28"/>
+          <w:szCs w:val="28"/>
           <w:lang w:val="ru-RU"/>
         </w:rPr>
         <w:t xml:space="preserve">после установки в проект помещаются в папку </w:t>
@@ -6444,10 +6709,16 @@
       <w:r>
         <w:rPr>
           <w:i/>
+          <w:sz w:val="28"/>
+          <w:szCs w:val="28"/>
         </w:rPr>
         <w:t>dependencies</w:t>
       </w:r>
       <w:r>
+        <w:rPr>
+          <w:sz w:val="28"/>
+          <w:szCs w:val="28"/>
+        </w:rPr>
         <w:t>.</w:t>
       </w:r>
     </w:p>
@@ -6460,12 +6731,16 @@
         </w:numPr>
         <w:rPr>
           <w:b/>
+          <w:sz w:val="28"/>
+          <w:szCs w:val="28"/>
         </w:rPr>
       </w:pPr>
       <w:proofErr w:type="gramStart"/>
       <w:r>
         <w:rPr>
           <w:b/>
+          <w:sz w:val="28"/>
+          <w:szCs w:val="28"/>
         </w:rPr>
         <w:t xml:space="preserve">“ </w:t>
       </w:r>
@@ -6473,6 +6748,8 @@
       <w:r>
         <w:rPr>
           <w:b/>
+          <w:sz w:val="28"/>
+          <w:szCs w:val="28"/>
         </w:rPr>
         <w:t>DotnetCliTool</w:t>
       </w:r>
@@ -6481,18 +6758,24 @@
       <w:r>
         <w:rPr>
           <w:b/>
+          <w:sz w:val="28"/>
+          <w:szCs w:val="28"/>
         </w:rPr>
         <w:t>”</w:t>
       </w:r>
       <w:r>
         <w:rPr>
           <w:b/>
+          <w:sz w:val="28"/>
+          <w:szCs w:val="28"/>
           <w:lang w:val="ru-RU"/>
         </w:rPr>
         <w:t xml:space="preserve"> – </w:t>
       </w:r>
       <w:r>
         <w:rPr>
+          <w:sz w:val="28"/>
+          <w:szCs w:val="28"/>
           <w:lang w:val="ru-RU"/>
         </w:rPr>
         <w:t>расширения для</w:t>
@@ -6500,35 +6783,46 @@
       <w:r>
         <w:rPr>
           <w:b/>
-          <w:lang w:val="ru-RU"/>
-        </w:rPr>
-        <w:t xml:space="preserve"> </w:t>
-      </w:r>
-      <w:r>
-        <w:rPr>
+          <w:sz w:val="28"/>
+          <w:szCs w:val="28"/>
+          <w:lang w:val="ru-RU"/>
+        </w:rPr>
+        <w:t xml:space="preserve"> </w:t>
+      </w:r>
+      <w:r>
+        <w:rPr>
+          <w:sz w:val="28"/>
+          <w:szCs w:val="28"/>
           <w:lang w:val="ru-RU"/>
         </w:rPr>
         <w:t>.N</w:t>
       </w:r>
       <w:r>
-        <w:t>E</w:t>
-      </w:r>
-      <w:bookmarkStart w:id="0" w:name="_GoBack"/>
-      <w:bookmarkEnd w:id="0"/>
-      <w:r>
-        <w:t>T</w:t>
-      </w:r>
-      <w:r>
-        <w:rPr>
+        <w:rPr>
+          <w:sz w:val="28"/>
+          <w:szCs w:val="28"/>
+        </w:rPr>
+        <w:t>ET</w:t>
+      </w:r>
+      <w:r>
+        <w:rPr>
+          <w:sz w:val="28"/>
+          <w:szCs w:val="28"/>
           <w:lang w:val="ru-RU"/>
         </w:rPr>
         <w:t xml:space="preserve"> CLI и вызываются из командной строки. Такие пакеты могут быть установлены только в </w:t>
       </w:r>
       <w:r>
+        <w:rPr>
+          <w:sz w:val="28"/>
+          <w:szCs w:val="28"/>
+        </w:rPr>
         <w:t xml:space="preserve">.NET Core </w:t>
       </w:r>
       <w:r>
         <w:rPr>
+          <w:sz w:val="28"/>
+          <w:szCs w:val="28"/>
           <w:lang w:val="ru-RU"/>
         </w:rPr>
         <w:t xml:space="preserve">проекты и никак не влияют на операции восстановления. Когда пакет устанавливается, он помещается в отдельную папку в проекте </w:t>
@@ -6536,10 +6830,16 @@
       <w:r>
         <w:rPr>
           <w:i/>
+          <w:sz w:val="28"/>
+          <w:szCs w:val="28"/>
         </w:rPr>
         <w:t>tools</w:t>
       </w:r>
       <w:r>
+        <w:rPr>
+          <w:sz w:val="28"/>
+          <w:szCs w:val="28"/>
+        </w:rPr>
         <w:t>.</w:t>
       </w:r>
     </w:p>
@@ -6552,58 +6852,112 @@
         </w:numPr>
         <w:rPr>
           <w:b/>
-        </w:rPr>
-      </w:pPr>
-      <w:proofErr w:type="spellStart"/>
-      <w:r>
+          <w:sz w:val="28"/>
+          <w:szCs w:val="28"/>
+        </w:rPr>
+      </w:pPr>
+      <w:proofErr w:type="spellStart"/>
+      <w:r>
+        <w:rPr>
+          <w:sz w:val="28"/>
+          <w:szCs w:val="28"/>
+        </w:rPr>
         <w:t>Тип</w:t>
       </w:r>
       <w:proofErr w:type="spellEnd"/>
       <w:r>
+        <w:rPr>
+          <w:sz w:val="28"/>
+          <w:szCs w:val="28"/>
+        </w:rPr>
         <w:t xml:space="preserve"> </w:t>
       </w:r>
       <w:r>
         <w:rPr>
           <w:b/>
+          <w:sz w:val="28"/>
+          <w:szCs w:val="28"/>
         </w:rPr>
         <w:t>“Custom”</w:t>
       </w:r>
       <w:r>
         <w:rPr>
           <w:b/>
-        </w:rPr>
-        <w:t xml:space="preserve"> </w:t>
-      </w:r>
-      <w:r>
-        <w:rPr>
+          <w:sz w:val="28"/>
+          <w:szCs w:val="28"/>
+        </w:rPr>
+        <w:t xml:space="preserve"> </w:t>
+      </w:r>
+      <w:r>
+        <w:rPr>
+          <w:sz w:val="28"/>
+          <w:szCs w:val="28"/>
           <w:lang w:val="ru-RU"/>
         </w:rPr>
         <w:t xml:space="preserve">использует произвольный идентификатор типа, который поддерживает те же правила форматирования, что и </w:t>
       </w:r>
       <w:r>
+        <w:rPr>
+          <w:sz w:val="28"/>
+          <w:szCs w:val="28"/>
+        </w:rPr>
         <w:t>id</w:t>
       </w:r>
       <w:r>
         <w:rPr>
+          <w:sz w:val="28"/>
+          <w:szCs w:val="28"/>
           <w:lang w:val="ru-RU"/>
         </w:rPr>
         <w:t xml:space="preserve"> пакета. </w:t>
       </w:r>
     </w:p>
     <w:p>
-      <w:r>
-        <w:rPr>
-          <w:lang w:val="ru-RU"/>
-        </w:rPr>
-        <w:t xml:space="preserve">Любой другой тип, кроме Зависимости и  </w:t>
-      </w:r>
-      <w:proofErr w:type="spellStart"/>
-      <w:r>
+      <w:pPr>
+        <w:rPr>
+          <w:sz w:val="28"/>
+          <w:szCs w:val="28"/>
+        </w:rPr>
+      </w:pPr>
+      <w:r>
+        <w:rPr>
+          <w:sz w:val="28"/>
+          <w:szCs w:val="28"/>
+          <w:lang w:val="ru-RU"/>
+        </w:rPr>
+        <w:t xml:space="preserve">Любой другой тип, кроме </w:t>
+      </w:r>
+      <w:r>
+        <w:rPr>
+          <w:b/>
+          <w:sz w:val="28"/>
+          <w:szCs w:val="28"/>
+          <w:lang w:val="ru-RU"/>
+        </w:rPr>
+        <w:t>Зависимости</w:t>
+      </w:r>
+      <w:r>
+        <w:rPr>
+          <w:sz w:val="28"/>
+          <w:szCs w:val="28"/>
+          <w:lang w:val="ru-RU"/>
+        </w:rPr>
+        <w:t xml:space="preserve"> и  </w:t>
+      </w:r>
+      <w:proofErr w:type="spellStart"/>
+      <w:r>
+        <w:rPr>
+          <w:b/>
+          <w:sz w:val="28"/>
+          <w:szCs w:val="28"/>
+        </w:rPr>
         <w:t>DotNetCliTool</w:t>
       </w:r>
       <w:proofErr w:type="spellEnd"/>
       <w:r>
         <w:rPr>
+          <w:sz w:val="28"/>
+          <w:szCs w:val="28"/>
           <w:lang w:val="ru-RU"/>
         </w:rPr>
         <w:t xml:space="preserve"> не </w:t>
@@ -6611,12 +6965,16 @@
       <w:proofErr w:type="spellStart"/>
       <w:r>
         <w:rPr>
+          <w:sz w:val="28"/>
+          <w:szCs w:val="28"/>
           <w:lang w:val="ru-RU"/>
         </w:rPr>
         <w:t>ра</w:t>
       </w:r>
       <w:r>
         <w:rPr>
+          <w:sz w:val="28"/>
+          <w:szCs w:val="28"/>
           <w:lang w:val="ru-RU"/>
         </w:rPr>
         <w:t>спознаетсяя</w:t>
@@ -6624,85 +6982,137 @@
       <w:proofErr w:type="spellEnd"/>
       <w:r>
         <w:rPr>
+          <w:sz w:val="28"/>
+          <w:szCs w:val="28"/>
           <w:lang w:val="ru-RU"/>
         </w:rPr>
         <w:t xml:space="preserve"> автоматически пакетным менеджеров </w:t>
       </w:r>
       <w:proofErr w:type="spellStart"/>
       <w:r>
+        <w:rPr>
+          <w:sz w:val="28"/>
+          <w:szCs w:val="28"/>
+        </w:rPr>
         <w:t>NuGet</w:t>
       </w:r>
       <w:proofErr w:type="spellEnd"/>
       <w:r>
-        <w:t xml:space="preserve"> </w:t>
-      </w:r>
-      <w:r>
-        <w:rPr>
+        <w:rPr>
+          <w:sz w:val="28"/>
+          <w:szCs w:val="28"/>
+        </w:rPr>
+        <w:t xml:space="preserve"> </w:t>
+      </w:r>
+      <w:r>
+        <w:rPr>
+          <w:sz w:val="28"/>
+          <w:szCs w:val="28"/>
           <w:lang w:val="ru-RU"/>
         </w:rPr>
         <w:t xml:space="preserve">в </w:t>
       </w:r>
       <w:r>
+        <w:rPr>
+          <w:sz w:val="28"/>
+          <w:szCs w:val="28"/>
+        </w:rPr>
         <w:t>Visual Studio.</w:t>
       </w:r>
     </w:p>
     <w:p>
       <w:pPr>
         <w:rPr>
-          <w:lang w:val="ru-RU"/>
-        </w:rPr>
-      </w:pPr>
-    </w:p>
-    <w:p>
-      <w:pPr>
-        <w:rPr>
-          <w:lang w:val="ru-RU"/>
-        </w:rPr>
-      </w:pPr>
-      <w:proofErr w:type="spellStart"/>
-      <w:r>
+          <w:sz w:val="28"/>
+          <w:szCs w:val="28"/>
+          <w:lang w:val="ru-RU"/>
+        </w:rPr>
+      </w:pPr>
+    </w:p>
+    <w:p>
+      <w:pPr>
+        <w:rPr>
+          <w:sz w:val="28"/>
+          <w:szCs w:val="28"/>
+          <w:lang w:val="ru-RU"/>
+        </w:rPr>
+      </w:pPr>
+      <w:proofErr w:type="spellStart"/>
+      <w:r>
+        <w:rPr>
+          <w:sz w:val="28"/>
+          <w:szCs w:val="28"/>
+        </w:rPr>
         <w:t>Nupkg</w:t>
       </w:r>
       <w:proofErr w:type="spellEnd"/>
       <w:r>
-        <w:t xml:space="preserve"> </w:t>
-      </w:r>
-      <w:r>
-        <w:rPr>
+        <w:rPr>
+          <w:sz w:val="28"/>
+          <w:szCs w:val="28"/>
+        </w:rPr>
+        <w:t xml:space="preserve"> </w:t>
+      </w:r>
+      <w:r>
+        <w:rPr>
+          <w:sz w:val="28"/>
+          <w:szCs w:val="28"/>
           <w:lang w:val="ru-RU"/>
         </w:rPr>
         <w:t>представляет из себя архи</w:t>
       </w:r>
       <w:r>
         <w:rPr>
+          <w:sz w:val="28"/>
+          <w:szCs w:val="28"/>
           <w:lang w:val="ru-RU"/>
         </w:rPr>
         <w:t xml:space="preserve">в, который содержит в себе с </w:t>
       </w:r>
       <w:proofErr w:type="spellStart"/>
       <w:r>
+        <w:rPr>
+          <w:sz w:val="28"/>
+          <w:szCs w:val="28"/>
+        </w:rPr>
         <w:t>nuspec</w:t>
       </w:r>
       <w:proofErr w:type="spellEnd"/>
       <w:r>
-        <w:t xml:space="preserve"> </w:t>
-      </w:r>
-      <w:r>
-        <w:rPr>
+        <w:rPr>
+          <w:sz w:val="28"/>
+          <w:szCs w:val="28"/>
+        </w:rPr>
+        <w:t xml:space="preserve"> </w:t>
+      </w:r>
+      <w:r>
+        <w:rPr>
+          <w:sz w:val="28"/>
+          <w:szCs w:val="28"/>
           <w:lang w:val="ru-RU"/>
         </w:rPr>
         <w:t xml:space="preserve">файл и скомпилированные файлы пакета в виде </w:t>
       </w:r>
       <w:proofErr w:type="spellStart"/>
       <w:r>
+        <w:rPr>
+          <w:sz w:val="28"/>
+          <w:szCs w:val="28"/>
+        </w:rPr>
         <w:t>dll</w:t>
       </w:r>
       <w:proofErr w:type="spellEnd"/>
       <w:r>
-        <w:t xml:space="preserve"> </w:t>
-      </w:r>
-      <w:r>
-        <w:rPr>
+        <w:rPr>
+          <w:sz w:val="28"/>
+          <w:szCs w:val="28"/>
+        </w:rPr>
+        <w:t xml:space="preserve"> </w:t>
+      </w:r>
+      <w:r>
+        <w:rPr>
+          <w:sz w:val="28"/>
+          <w:szCs w:val="28"/>
           <w:lang w:val="ru-RU"/>
         </w:rPr>
         <w:t>файлов.</w:t>
@@ -6710,6 +7120,13 @@
     </w:p>
     <w:p>
       <w:pPr>
+        <w:rPr>
+          <w:lang w:val="ru-RU"/>
+        </w:rPr>
+      </w:pPr>
+    </w:p>
+    <w:p>
+      <w:pPr>
         <w:pStyle w:val="Heading2"/>
       </w:pPr>
       <w:proofErr w:type="spellStart"/>
@@ -6757,45 +7174,77 @@
     <w:p>
       <w:pPr>
         <w:rPr>
-          <w:lang w:val="ru-RU"/>
-        </w:rPr>
-      </w:pPr>
-      <w:proofErr w:type="spellStart"/>
-      <w:r>
+          <w:sz w:val="28"/>
+          <w:szCs w:val="28"/>
+          <w:lang w:val="ru-RU"/>
+        </w:rPr>
+      </w:pPr>
+      <w:proofErr w:type="spellStart"/>
+      <w:r>
+        <w:rPr>
+          <w:sz w:val="28"/>
+          <w:szCs w:val="28"/>
+        </w:rPr>
         <w:t>NuGet</w:t>
       </w:r>
       <w:proofErr w:type="spellEnd"/>
       <w:r>
-        <w:t xml:space="preserve"> </w:t>
-      </w:r>
-      <w:r>
-        <w:rPr>
+        <w:rPr>
+          <w:sz w:val="28"/>
+          <w:szCs w:val="28"/>
+        </w:rPr>
+        <w:t xml:space="preserve"> </w:t>
+      </w:r>
+      <w:r>
+        <w:rPr>
+          <w:sz w:val="28"/>
+          <w:szCs w:val="28"/>
           <w:lang w:val="ru-RU"/>
         </w:rPr>
         <w:t xml:space="preserve">как расширение для </w:t>
       </w:r>
       <w:r>
+        <w:rPr>
+          <w:sz w:val="28"/>
+          <w:szCs w:val="28"/>
+        </w:rPr>
         <w:t xml:space="preserve">Visual Studio в 2010 </w:t>
       </w:r>
       <w:proofErr w:type="spellStart"/>
       <w:r>
+        <w:rPr>
+          <w:sz w:val="28"/>
+          <w:szCs w:val="28"/>
+        </w:rPr>
         <w:t>году</w:t>
       </w:r>
       <w:proofErr w:type="spellEnd"/>
       <w:r>
+        <w:rPr>
+          <w:sz w:val="28"/>
+          <w:szCs w:val="28"/>
+        </w:rPr>
         <w:t xml:space="preserve">, а </w:t>
       </w:r>
       <w:r>
         <w:rPr>
+          <w:sz w:val="28"/>
+          <w:szCs w:val="28"/>
           <w:lang w:val="ru-RU"/>
         </w:rPr>
         <w:t xml:space="preserve">начиная с </w:t>
       </w:r>
       <w:r>
+        <w:rPr>
+          <w:sz w:val="28"/>
+          <w:szCs w:val="28"/>
+        </w:rPr>
         <w:t xml:space="preserve">Visual Studio </w:t>
       </w:r>
       <w:r>
         <w:rPr>
+          <w:sz w:val="28"/>
+          <w:szCs w:val="28"/>
           <w:lang w:val="ru-RU"/>
         </w:rPr>
         <w:t xml:space="preserve">2012 </w:t>
@@ -6803,6 +7252,8 @@
       <w:proofErr w:type="spellStart"/>
       <w:r>
         <w:rPr>
+          <w:sz w:val="28"/>
+          <w:szCs w:val="28"/>
           <w:lang w:val="ru-RU"/>
         </w:rPr>
         <w:t>распространяается</w:t>
@@ -6810,35 +7261,52 @@
       <w:proofErr w:type="spellEnd"/>
       <w:r>
         <w:rPr>
+          <w:sz w:val="28"/>
+          <w:szCs w:val="28"/>
           <w:lang w:val="ru-RU"/>
         </w:rPr>
         <w:t xml:space="preserve"> вместе с ней. Так что любой проект, созданный в </w:t>
       </w:r>
       <w:r>
+        <w:rPr>
+          <w:sz w:val="28"/>
+          <w:szCs w:val="28"/>
+        </w:rPr>
         <w:t xml:space="preserve">Visual Studio </w:t>
       </w:r>
       <w:r>
         <w:rPr>
+          <w:sz w:val="28"/>
+          <w:szCs w:val="28"/>
           <w:lang w:val="ru-RU"/>
         </w:rPr>
         <w:t xml:space="preserve">начиная с 2011 года имеет возможность работы с </w:t>
       </w:r>
       <w:proofErr w:type="spellStart"/>
       <w:r>
+        <w:rPr>
+          <w:sz w:val="28"/>
+          <w:szCs w:val="28"/>
+        </w:rPr>
         <w:t>NuGet</w:t>
       </w:r>
       <w:proofErr w:type="spellEnd"/>
       <w:r>
-        <w:t xml:space="preserve"> </w:t>
-      </w:r>
-      <w:r>
-        <w:rPr>
+        <w:rPr>
+          <w:sz w:val="28"/>
+          <w:szCs w:val="28"/>
+        </w:rPr>
+        <w:t xml:space="preserve"> </w:t>
+      </w:r>
+      <w:r>
+        <w:rPr>
+          <w:sz w:val="28"/>
+          <w:szCs w:val="28"/>
           <w:lang w:val="ru-RU"/>
         </w:rPr>
         <w:t xml:space="preserve">«из коробки». </w:t>
       </w:r>
     </w:p>
-    <w:p/>
     <w:p>
       <w:pPr>
         <w:pStyle w:val="Heading2"/>
@@ -6876,25 +7344,39 @@
     <w:p>
       <w:pPr>
         <w:rPr>
-          <w:lang w:val="ru-RU"/>
-        </w:rPr>
-      </w:pPr>
-      <w:r>
-        <w:rPr>
+          <w:sz w:val="28"/>
+          <w:szCs w:val="28"/>
+          <w:lang w:val="ru-RU"/>
+        </w:rPr>
+      </w:pPr>
+      <w:r>
+        <w:rPr>
+          <w:sz w:val="28"/>
+          <w:szCs w:val="28"/>
           <w:lang w:val="ru-RU"/>
         </w:rPr>
         <w:t xml:space="preserve">В </w:t>
       </w:r>
       <w:proofErr w:type="spellStart"/>
       <w:r>
+        <w:rPr>
+          <w:sz w:val="28"/>
+          <w:szCs w:val="28"/>
+        </w:rPr>
         <w:t>NuGet</w:t>
       </w:r>
       <w:proofErr w:type="spellEnd"/>
       <w:r>
-        <w:t xml:space="preserve"> </w:t>
-      </w:r>
-      <w:r>
-        <w:rPr>
+        <w:rPr>
+          <w:sz w:val="28"/>
+          <w:szCs w:val="28"/>
+        </w:rPr>
+        <w:t xml:space="preserve"> </w:t>
+      </w:r>
+      <w:r>
+        <w:rPr>
+          <w:sz w:val="28"/>
+          <w:szCs w:val="28"/>
           <w:lang w:val="ru-RU"/>
         </w:rPr>
         <w:t xml:space="preserve">никак не реализована возможность работы со «слабыми зависимостями». </w:t>
@@ -7978,33 +8460,21 @@
           <w:rFonts w:cs="Verdana"/>
           <w:lang w:val="ru-RU"/>
         </w:rPr>
-        <w:t xml:space="preserve">Такой тройкой можно однозначно идентифицировать </w:t>
-      </w:r>
-      <w:r>
-        <w:rPr>
-          <w:rFonts w:cs="Verdana"/>
-        </w:rPr>
-        <w:t>jar</w:t>
-      </w:r>
-      <w:r>
-        <w:rPr>
-          <w:rFonts w:cs="Verdana"/>
-          <w:lang w:val="ru-RU"/>
-        </w:rPr>
-        <w:t>-файл</w:t>
-      </w:r>
-      <w:r>
-        <w:rPr>
-          <w:rFonts w:cs="Verdana"/>
-        </w:rPr>
-        <w:t xml:space="preserve"> </w:t>
-      </w:r>
-      <w:r>
-        <w:rPr>
-          <w:rFonts w:cs="Verdana"/>
-          <w:lang w:val="ru-RU"/>
-        </w:rPr>
-        <w:t xml:space="preserve">приложения или библиотеки. Если состояние кода проекта не зафиксировано, то в конце к версии добавляется постфикс </w:t>
+        <w:t>Такой тройкой мо</w:t>
+      </w:r>
+      <w:r>
+        <w:rPr>
+          <w:rFonts w:cs="Verdana"/>
+          <w:lang w:val="ru-RU"/>
+        </w:rPr>
+        <w:t>жно однозначно идентифицировать артефакт</w:t>
+      </w:r>
+      <w:r>
+        <w:rPr>
+          <w:rFonts w:cs="Verdana"/>
+          <w:lang w:val="ru-RU"/>
+        </w:rPr>
+        <w:t xml:space="preserve">. Если состояние кода проекта не зафиксировано, то в конце к версии добавляется постфикс </w:t>
       </w:r>
       <w:r>
         <w:rPr>
@@ -8030,7 +8500,28 @@
           <w:rFonts w:cs="Verdana"/>
           <w:lang w:val="ru-RU"/>
         </w:rPr>
-        <w:t xml:space="preserve"> что обозначает, что версия </w:t>
+        <w:t xml:space="preserve"> что обозначает, что версия</w:t>
+      </w:r>
+      <w:r>
+        <w:rPr>
+          <w:rFonts w:cs="Verdana"/>
+          <w:lang w:val="ru-RU"/>
+        </w:rPr>
+        <w:t xml:space="preserve"> не</w:t>
+      </w:r>
+      <w:r>
+        <w:rPr>
+          <w:rFonts w:cs="Verdana"/>
+          <w:lang w:val="ru-RU"/>
+        </w:rPr>
+        <w:t xml:space="preserve"> </w:t>
+      </w:r>
+      <w:r>
+        <w:rPr>
+          <w:rFonts w:cs="Verdana"/>
+          <w:lang w:val="ru-RU"/>
+        </w:rPr>
+        <w:t>является стабильной.</w:t>
       </w:r>
     </w:p>
     <w:p>
@@ -8079,22 +8570,80 @@
         <w:adjustRightInd w:val="0"/>
         <w:rPr>
           <w:rFonts w:cs="Verdana"/>
-          <w:lang w:val="ru-RU"/>
-        </w:rPr>
-      </w:pPr>
-      <w:r>
-        <w:rPr>
-          <w:rFonts w:cs="Verdana"/>
-        </w:rPr>
-        <w:t xml:space="preserve">Dependencies - </w:t>
-      </w:r>
-    </w:p>
-    <w:p>
-      <w:pPr>
-        <w:rPr>
-          <w:lang w:val="ru-RU"/>
-        </w:rPr>
-      </w:pPr>
+        </w:rPr>
+      </w:pPr>
+      <w:r>
+        <w:rPr>
+          <w:rFonts w:cs="Verdana"/>
+        </w:rPr>
+        <w:t>Dependencies</w:t>
+      </w:r>
+      <w:r>
+        <w:rPr>
+          <w:rFonts w:cs="Verdana"/>
+        </w:rPr>
+        <w:t xml:space="preserve"> </w:t>
+      </w:r>
+      <w:r>
+        <w:rPr>
+          <w:rFonts w:cs="Verdana"/>
+        </w:rPr>
+        <w:t>–</w:t>
+      </w:r>
+      <w:r>
+        <w:rPr>
+          <w:rFonts w:cs="Verdana"/>
+        </w:rPr>
+        <w:t xml:space="preserve"> </w:t>
+      </w:r>
+      <w:r>
+        <w:rPr>
+          <w:rFonts w:cs="Verdana"/>
+          <w:lang w:val="ru-RU"/>
+        </w:rPr>
+        <w:t xml:space="preserve">список зависимостей, необходимых для проекта. Как и сам проект, любая зависимость описывается такой же тройкой </w:t>
+      </w:r>
+      <w:proofErr w:type="spellStart"/>
+      <w:r>
+        <w:rPr>
+          <w:rFonts w:cs="Verdana"/>
+        </w:rPr>
+        <w:t>groupId</w:t>
+      </w:r>
+      <w:proofErr w:type="spellEnd"/>
+      <w:r>
+        <w:rPr>
+          <w:rFonts w:cs="Verdana"/>
+        </w:rPr>
+        <w:t xml:space="preserve">, </w:t>
+      </w:r>
+      <w:proofErr w:type="spellStart"/>
+      <w:r>
+        <w:rPr>
+          <w:rFonts w:cs="Verdana"/>
+        </w:rPr>
+        <w:t>artifactId</w:t>
+      </w:r>
+      <w:proofErr w:type="spellEnd"/>
+      <w:r>
+        <w:rPr>
+          <w:rFonts w:cs="Verdana"/>
+        </w:rPr>
+        <w:t xml:space="preserve"> </w:t>
+      </w:r>
+      <w:r>
+        <w:rPr>
+          <w:rFonts w:cs="Verdana"/>
+          <w:lang w:val="ru-RU"/>
+        </w:rPr>
+        <w:t xml:space="preserve">и </w:t>
+      </w:r>
+      <w:r>
+        <w:rPr>
+          <w:rFonts w:cs="Verdana"/>
+        </w:rPr>
+        <w:t xml:space="preserve">version. </w:t>
+      </w:r>
     </w:p>
     <w:p/>
     <w:p>
@@ -8142,6 +8691,228 @@
         <w:t>?</w:t>
       </w:r>
     </w:p>
+    <w:p>
+      <w:pPr>
+        <w:rPr>
+          <w:lang w:val="ru-RU"/>
+        </w:rPr>
+      </w:pPr>
+      <w:proofErr w:type="spellStart"/>
+      <w:r>
+        <w:t>Для</w:t>
+      </w:r>
+      <w:proofErr w:type="spellEnd"/>
+      <w:r>
+        <w:t xml:space="preserve"> </w:t>
+      </w:r>
+      <w:proofErr w:type="spellStart"/>
+      <w:r>
+        <w:t>интеграции</w:t>
+      </w:r>
+      <w:proofErr w:type="spellEnd"/>
+      <w:r>
+        <w:t xml:space="preserve"> Maven </w:t>
+      </w:r>
+      <w:r>
+        <w:rPr>
+          <w:lang w:val="ru-RU"/>
+        </w:rPr>
+        <w:t>в уже существующий проект необходимо совершить следующие шаги:</w:t>
+      </w:r>
+    </w:p>
+    <w:p>
+      <w:pPr>
+        <w:pStyle w:val="ListParagraph"/>
+        <w:numPr>
+          <w:ilvl w:val="0"/>
+          <w:numId w:val="9"/>
+        </w:numPr>
+        <w:rPr>
+          <w:lang w:val="ru-RU"/>
+        </w:rPr>
+      </w:pPr>
+      <w:r>
+        <w:rPr>
+          <w:lang w:val="ru-RU"/>
+        </w:rPr>
+        <w:t xml:space="preserve">поместить в корневую папку </w:t>
+      </w:r>
+      <w:proofErr w:type="spellStart"/>
+      <w:r>
+        <w:t>pom</w:t>
+      </w:r>
+      <w:proofErr w:type="spellEnd"/>
+      <w:r>
+        <w:rPr>
+          <w:lang w:val="ru-RU"/>
+        </w:rPr>
+        <w:t>-файл</w:t>
+      </w:r>
+    </w:p>
+    <w:p>
+      <w:pPr>
+        <w:pStyle w:val="ListParagraph"/>
+        <w:numPr>
+          <w:ilvl w:val="0"/>
+          <w:numId w:val="9"/>
+        </w:numPr>
+        <w:rPr>
+          <w:lang w:val="ru-RU"/>
+        </w:rPr>
+      </w:pPr>
+      <w:r>
+        <w:rPr>
+          <w:lang w:val="ru-RU"/>
+        </w:rPr>
+        <w:t xml:space="preserve">Описать в </w:t>
+      </w:r>
+      <w:proofErr w:type="spellStart"/>
+      <w:r>
+        <w:t>pom</w:t>
+      </w:r>
+      <w:proofErr w:type="spellEnd"/>
+      <w:r>
+        <w:t>-</w:t>
+      </w:r>
+      <w:r>
+        <w:rPr>
+          <w:lang w:val="ru-RU"/>
+        </w:rPr>
+        <w:t xml:space="preserve">файле проект через тройку </w:t>
+      </w:r>
+      <w:proofErr w:type="spellStart"/>
+      <w:r>
+        <w:rPr>
+          <w:rFonts w:cs="Verdana"/>
+        </w:rPr>
+        <w:t>groupId</w:t>
+      </w:r>
+      <w:proofErr w:type="spellEnd"/>
+      <w:r>
+        <w:rPr>
+          <w:rFonts w:cs="Verdana"/>
+        </w:rPr>
+        <w:t xml:space="preserve">, </w:t>
+      </w:r>
+      <w:proofErr w:type="spellStart"/>
+      <w:r>
+        <w:rPr>
+          <w:rFonts w:cs="Verdana"/>
+        </w:rPr>
+        <w:t>artifactId</w:t>
+      </w:r>
+      <w:proofErr w:type="spellEnd"/>
+      <w:r>
+        <w:rPr>
+          <w:rFonts w:cs="Verdana"/>
+        </w:rPr>
+        <w:t>,</w:t>
+      </w:r>
+      <w:r>
+        <w:rPr>
+          <w:rFonts w:cs="Verdana"/>
+          <w:lang w:val="ru-RU"/>
+        </w:rPr>
+        <w:t xml:space="preserve"> </w:t>
+      </w:r>
+      <w:r>
+        <w:rPr>
+          <w:rFonts w:cs="Verdana"/>
+        </w:rPr>
+        <w:t>version</w:t>
+      </w:r>
+      <w:r>
+        <w:rPr>
+          <w:rFonts w:cs="Verdana"/>
+        </w:rPr>
+        <w:t xml:space="preserve"> </w:t>
+      </w:r>
+      <w:r>
+        <w:rPr>
+          <w:rFonts w:cs="Verdana"/>
+          <w:lang w:val="ru-RU"/>
+        </w:rPr>
+        <w:t>и</w:t>
+      </w:r>
+      <w:r>
+        <w:rPr>
+          <w:lang w:val="ru-RU"/>
+        </w:rPr>
+        <w:t xml:space="preserve"> </w:t>
+      </w:r>
+      <w:r>
+        <w:rPr>
+          <w:lang w:val="ru-RU"/>
+        </w:rPr>
+        <w:t>о</w:t>
+      </w:r>
+      <w:r>
+        <w:rPr>
+          <w:lang w:val="ru-RU"/>
+        </w:rPr>
+        <w:t xml:space="preserve">писать все необходимые для него </w:t>
+      </w:r>
+      <w:proofErr w:type="spellStart"/>
+      <w:r>
+        <w:rPr>
+          <w:lang w:val="ru-RU"/>
+        </w:rPr>
+        <w:t>зависимоти</w:t>
+      </w:r>
+      <w:proofErr w:type="spellEnd"/>
+      <w:r>
+        <w:rPr>
+          <w:lang w:val="ru-RU"/>
+        </w:rPr>
+        <w:t>.</w:t>
+      </w:r>
+    </w:p>
+    <w:p>
+      <w:pPr>
+        <w:pStyle w:val="ListParagraph"/>
+        <w:numPr>
+          <w:ilvl w:val="0"/>
+          <w:numId w:val="9"/>
+        </w:numPr>
+        <w:rPr>
+          <w:lang w:val="ru-RU"/>
+        </w:rPr>
+      </w:pPr>
+      <w:r>
+        <w:rPr>
+          <w:lang w:val="ru-RU"/>
+        </w:rPr>
+        <w:t xml:space="preserve">Вызвать команду в </w:t>
+      </w:r>
+      <w:proofErr w:type="spellStart"/>
+      <w:r>
+        <w:t>mvn</w:t>
+      </w:r>
+      <w:proofErr w:type="spellEnd"/>
+      <w:r>
+        <w:t xml:space="preserve"> </w:t>
+      </w:r>
+      <w:proofErr w:type="spellStart"/>
+      <w:r>
+        <w:t>complile</w:t>
+      </w:r>
+      <w:proofErr w:type="spellEnd"/>
+      <w:r>
+        <w:t xml:space="preserve"> </w:t>
+      </w:r>
+      <w:r>
+        <w:rPr>
+          <w:lang w:val="ru-RU"/>
+        </w:rPr>
+        <w:t>в терминале</w:t>
+      </w:r>
+      <w:r>
+        <w:rPr>
+          <w:lang w:val="ru-RU"/>
+        </w:rPr>
+        <w:t xml:space="preserve">. Эта команда скомпилирует все исходные файлы проекта, подтянет все необходимые зависимости и создаст необходимую инфраструктуру для них. </w:t>
+      </w:r>
+    </w:p>
     <w:p/>
     <w:p>
       <w:pPr>
@@ -8176,6 +8947,39 @@
         <w:t>зависимостями</w:t>
       </w:r>
       <w:proofErr w:type="spellEnd"/>
+    </w:p>
+    <w:p>
+      <w:pPr>
+        <w:rPr>
+          <w:lang w:val="ru-RU"/>
+        </w:rPr>
+      </w:pPr>
+      <w:r>
+        <w:rPr>
+          <w:lang w:val="ru-RU"/>
+        </w:rPr>
+        <w:t xml:space="preserve">В </w:t>
+      </w:r>
+      <w:r>
+        <w:t>Maven</w:t>
+      </w:r>
+      <w:r>
+        <w:t xml:space="preserve"> </w:t>
+      </w:r>
+      <w:r>
+        <w:rPr>
+          <w:lang w:val="ru-RU"/>
+        </w:rPr>
+        <w:t>никак не реализована</w:t>
+      </w:r>
+      <w:bookmarkStart w:id="0" w:name="_GoBack"/>
+      <w:bookmarkEnd w:id="0"/>
+      <w:r>
+        <w:rPr>
+          <w:lang w:val="ru-RU"/>
+        </w:rPr>
+        <w:t xml:space="preserve"> возможность работы со «слабыми зависимостями». </w:t>
+      </w:r>
     </w:p>
     <w:p/>
     <w:sectPr>
@@ -8923,6 +9727,92 @@
     </w:lvl>
   </w:abstractNum>
   <w:abstractNum w:abstractNumId="7">
+    <w:nsid w:val="67AB492D"/>
+    <w:multiLevelType w:val="hybridMultilevel"/>
+    <w:tmpl w:val="F0E8A106"/>
+    <w:lvl w:ilvl="0" w:tplc="0409000F">
+      <w:start w:val="1"/>
+      <w:numFmt w:val="decimal"/>
+      <w:lvlText w:val="%1."/>
+      <w:lvlJc w:val="left"/>
+      <w:pPr>
+        <w:ind w:left="780" w:hanging="360"/>
+      </w:pPr>
+    </w:lvl>
+    <w:lvl w:ilvl="1" w:tplc="04090019">
+      <w:start w:val="1"/>
+      <w:numFmt w:val="lowerLetter"/>
+      <w:lvlText w:val="%2."/>
+      <w:lvlJc w:val="left"/>
+      <w:pPr>
+        <w:ind w:left="1500" w:hanging="360"/>
+      </w:pPr>
+    </w:lvl>
+    <w:lvl w:ilvl="2" w:tplc="0409001B" w:tentative="1">
+      <w:start w:val="1"/>
+      <w:numFmt w:val="lowerRoman"/>
+      <w:lvlText w:val="%3."/>
+      <w:lvlJc w:val="right"/>
+      <w:pPr>
+        <w:ind w:left="2220" w:hanging="180"/>
+      </w:pPr>
+    </w:lvl>
+    <w:lvl w:ilvl="3" w:tplc="0409000F" w:tentative="1">
+      <w:start w:val="1"/>
+      <w:numFmt w:val="decimal"/>
+      <w:lvlText w:val="%4."/>
+      <w:lvlJc w:val="left"/>
+      <w:pPr>
+        <w:ind w:left="2940" w:hanging="360"/>
+      </w:pPr>
+    </w:lvl>
+    <w:lvl w:ilvl="4" w:tplc="04090019" w:tentative="1">
+      <w:start w:val="1"/>
+      <w:numFmt w:val="lowerLetter"/>
+      <w:lvlText w:val="%5."/>
+      <w:lvlJc w:val="left"/>
+      <w:pPr>
+        <w:ind w:left="3660" w:hanging="360"/>
+      </w:pPr>
+    </w:lvl>
+    <w:lvl w:ilvl="5" w:tplc="0409001B" w:tentative="1">
+      <w:start w:val="1"/>
+      <w:numFmt w:val="lowerRoman"/>
+      <w:lvlText w:val="%6."/>
+      <w:lvlJc w:val="right"/>
+      <w:pPr>
+        <w:ind w:left="4380" w:hanging="180"/>
+      </w:pPr>
+    </w:lvl>
+    <w:lvl w:ilvl="6" w:tplc="0409000F" w:tentative="1">
+      <w:start w:val="1"/>
+      <w:numFmt w:val="decimal"/>
+      <w:lvlText w:val="%7."/>
+      <w:lvlJc w:val="left"/>
+      <w:pPr>
+        <w:ind w:left="5100" w:hanging="360"/>
+      </w:pPr>
+    </w:lvl>
+    <w:lvl w:ilvl="7" w:tplc="04090019" w:tentative="1">
+      <w:start w:val="1"/>
+      <w:numFmt w:val="lowerLetter"/>
+      <w:lvlText w:val="%8."/>
+      <w:lvlJc w:val="left"/>
+      <w:pPr>
+        <w:ind w:left="5820" w:hanging="360"/>
+      </w:pPr>
+    </w:lvl>
+    <w:lvl w:ilvl="8" w:tplc="0409001B" w:tentative="1">
+      <w:start w:val="1"/>
+      <w:numFmt w:val="lowerRoman"/>
+      <w:lvlText w:val="%9."/>
+      <w:lvlJc w:val="right"/>
+      <w:pPr>
+        <w:ind w:left="6540" w:hanging="180"/>
+      </w:pPr>
+    </w:lvl>
+  </w:abstractNum>
+  <w:abstractNum w:abstractNumId="8">
     <w:nsid w:val="73240D1E"/>
     <w:multiLevelType w:val="hybridMultilevel"/>
     <w:tmpl w:val="BEEA918E"/>
@@ -9045,7 +9935,7 @@
     <w:abstractNumId w:val="3"/>
   </w:num>
   <w:num w:numId="4">
-    <w:abstractNumId w:val="7"/>
+    <w:abstractNumId w:val="8"/>
   </w:num>
   <w:num w:numId="5">
     <w:abstractNumId w:val="5"/>
@@ -9058,6 +9948,9 @@
   </w:num>
   <w:num w:numId="8">
     <w:abstractNumId w:val="6"/>
+  </w:num>
+  <w:num w:numId="9">
+    <w:abstractNumId w:val="7"/>
   </w:num>
 </w:numbering>
 </file>

</xml_diff>